<commit_message>
Working on project structure
</commit_message>
<xml_diff>
--- a/Project-Adaptive Explainable AI with Two Explanation Modes/Project Architecture.docx
+++ b/Project-Adaptive Explainable AI with Two Explanation Modes/Project Architecture.docx
@@ -1665,6 +1665,527 @@
         <w:t>}$ = scaled value of feature $f$ for this instance</w:t>
       </w:r>
     </w:p>
+    <w:p/>
+    <w:p>
+      <w:r>
+        <w:t>Evaluation Metrics</w:t>
+      </w:r>
+    </w:p>
+    <w:p>
+      <w:r>
+        <w:t>Model Performance Metrics</w:t>
+      </w:r>
+    </w:p>
+    <w:tbl>
+      <w:tblPr>
+        <w:tblStyle w:val="TableGrid"/>
+        <w:tblW w:w="0" w:type="auto"/>
+        <w:tblLook w:val="04A0" w:firstRow="1" w:lastRow="0" w:firstColumn="1" w:lastColumn="0" w:noHBand="0" w:noVBand="1"/>
+      </w:tblPr>
+      <w:tblGrid>
+        <w:gridCol w:w="3116"/>
+        <w:gridCol w:w="3117"/>
+        <w:gridCol w:w="3117"/>
+      </w:tblGrid>
+      <w:tr>
+        <w:tc>
+          <w:tcPr>
+            <w:tcW w:w="3116" w:type="dxa"/>
+          </w:tcPr>
+          <w:p>
+            <w:r>
+              <w:t>Metric</w:t>
+            </w:r>
+          </w:p>
+        </w:tc>
+        <w:tc>
+          <w:tcPr>
+            <w:tcW w:w="3117" w:type="dxa"/>
+          </w:tcPr>
+          <w:p>
+            <w:r>
+              <w:t>Description</w:t>
+            </w:r>
+          </w:p>
+        </w:tc>
+        <w:tc>
+          <w:tcPr>
+            <w:tcW w:w="3117" w:type="dxa"/>
+          </w:tcPr>
+          <w:p>
+            <w:r>
+              <w:t>Target</w:t>
+            </w:r>
+          </w:p>
+        </w:tc>
+      </w:tr>
+      <w:tr>
+        <w:tc>
+          <w:tcPr>
+            <w:tcW w:w="3116" w:type="dxa"/>
+          </w:tcPr>
+          <w:p>
+            <w:r>
+              <w:t>Accuracy</w:t>
+            </w:r>
+          </w:p>
+        </w:tc>
+        <w:tc>
+          <w:tcPr>
+            <w:tcW w:w="3117" w:type="dxa"/>
+          </w:tcPr>
+          <w:p>
+            <w:r>
+              <w:t>(TP + TN) / (Total)</w:t>
+            </w:r>
+          </w:p>
+        </w:tc>
+        <w:tc>
+          <w:tcPr>
+            <w:tcW w:w="3117" w:type="dxa"/>
+          </w:tcPr>
+          <w:p>
+            <w:r>
+              <w:t>&gt; 0.80</w:t>
+            </w:r>
+          </w:p>
+        </w:tc>
+      </w:tr>
+      <w:tr>
+        <w:tc>
+          <w:tcPr>
+            <w:tcW w:w="3116" w:type="dxa"/>
+          </w:tcPr>
+          <w:p>
+            <w:r>
+              <w:t>AUC</w:t>
+            </w:r>
+          </w:p>
+        </w:tc>
+        <w:tc>
+          <w:tcPr>
+            <w:tcW w:w="3117" w:type="dxa"/>
+          </w:tcPr>
+          <w:p>
+            <w:r>
+              <w:t>Area under ROC curve</w:t>
+            </w:r>
+          </w:p>
+        </w:tc>
+        <w:tc>
+          <w:tcPr>
+            <w:tcW w:w="3117" w:type="dxa"/>
+          </w:tcPr>
+          <w:p>
+            <w:r>
+              <w:t>&gt; 0.80</w:t>
+            </w:r>
+          </w:p>
+        </w:tc>
+      </w:tr>
+      <w:tr>
+        <w:tc>
+          <w:tcPr>
+            <w:tcW w:w="3116" w:type="dxa"/>
+          </w:tcPr>
+          <w:p>
+            <w:r>
+              <w:t>Precision</w:t>
+            </w:r>
+          </w:p>
+        </w:tc>
+        <w:tc>
+          <w:tcPr>
+            <w:tcW w:w="3117" w:type="dxa"/>
+          </w:tcPr>
+          <w:p>
+            <w:r>
+              <w:t>TP / (TP + FP)</w:t>
+            </w:r>
+          </w:p>
+        </w:tc>
+        <w:tc>
+          <w:tcPr>
+            <w:tcW w:w="3117" w:type="dxa"/>
+          </w:tcPr>
+          <w:p>
+            <w:r>
+              <w:t>Monitor</w:t>
+            </w:r>
+          </w:p>
+        </w:tc>
+      </w:tr>
+      <w:tr>
+        <w:tc>
+          <w:tcPr>
+            <w:tcW w:w="3116" w:type="dxa"/>
+          </w:tcPr>
+          <w:p>
+            <w:r>
+              <w:t>Recall</w:t>
+            </w:r>
+          </w:p>
+        </w:tc>
+        <w:tc>
+          <w:tcPr>
+            <w:tcW w:w="3117" w:type="dxa"/>
+          </w:tcPr>
+          <w:p>
+            <w:r>
+              <w:t>TP / (TP + FN)</w:t>
+            </w:r>
+          </w:p>
+        </w:tc>
+        <w:tc>
+          <w:tcPr>
+            <w:tcW w:w="3117" w:type="dxa"/>
+          </w:tcPr>
+          <w:p>
+            <w:r>
+              <w:t>Monitor</w:t>
+            </w:r>
+          </w:p>
+        </w:tc>
+      </w:tr>
+    </w:tbl>
+    <w:p/>
+    <w:p>
+      <w:r>
+        <w:t>Explanation Quality Metrics</w:t>
+      </w:r>
+    </w:p>
+    <w:p>
+      <w:r>
+        <w:t xml:space="preserve">Following the XAI metrics </w:t>
+      </w:r>
+      <w:proofErr w:type="gramStart"/>
+      <w:r>
+        <w:t>framework :</w:t>
+      </w:r>
+      <w:proofErr w:type="gramEnd"/>
+    </w:p>
+    <w:p/>
+    <w:tbl>
+      <w:tblPr>
+        <w:tblStyle w:val="TableGrid"/>
+        <w:tblW w:w="0" w:type="auto"/>
+        <w:tblLook w:val="04A0" w:firstRow="1" w:lastRow="0" w:firstColumn="1" w:lastColumn="0" w:noHBand="0" w:noVBand="1"/>
+      </w:tblPr>
+      <w:tblGrid>
+        <w:gridCol w:w="3116"/>
+        <w:gridCol w:w="3117"/>
+        <w:gridCol w:w="3117"/>
+      </w:tblGrid>
+      <w:tr>
+        <w:tc>
+          <w:tcPr>
+            <w:tcW w:w="3116" w:type="dxa"/>
+          </w:tcPr>
+          <w:p>
+            <w:r>
+              <w:t>Metric</w:t>
+            </w:r>
+          </w:p>
+        </w:tc>
+        <w:tc>
+          <w:tcPr>
+            <w:tcW w:w="3117" w:type="dxa"/>
+          </w:tcPr>
+          <w:p>
+            <w:r>
+              <w:t>Description</w:t>
+            </w:r>
+          </w:p>
+        </w:tc>
+        <w:tc>
+          <w:tcPr>
+            <w:tcW w:w="3117" w:type="dxa"/>
+          </w:tcPr>
+          <w:p>
+            <w:r>
+              <w:t>How to Measure</w:t>
+            </w:r>
+          </w:p>
+        </w:tc>
+      </w:tr>
+      <w:tr>
+        <w:tc>
+          <w:tcPr>
+            <w:tcW w:w="3116" w:type="dxa"/>
+          </w:tcPr>
+          <w:p>
+            <w:r>
+              <w:t>Fidelity</w:t>
+            </w:r>
+          </w:p>
+        </w:tc>
+        <w:tc>
+          <w:tcPr>
+            <w:tcW w:w="3117" w:type="dxa"/>
+          </w:tcPr>
+          <w:p>
+            <w:r>
+              <w:t>Does explanation match model behavior?</w:t>
+            </w:r>
+          </w:p>
+        </w:tc>
+        <w:tc>
+          <w:tcPr>
+            <w:tcW w:w="3117" w:type="dxa"/>
+          </w:tcPr>
+          <w:p>
+            <w:r>
+              <w:t>Compare simplified explanation with full model output</w:t>
+            </w:r>
+          </w:p>
+        </w:tc>
+      </w:tr>
+      <w:tr>
+        <w:tc>
+          <w:tcPr>
+            <w:tcW w:w="3116" w:type="dxa"/>
+          </w:tcPr>
+          <w:p>
+            <w:r>
+              <w:t>Stability</w:t>
+            </w:r>
+          </w:p>
+        </w:tc>
+        <w:tc>
+          <w:tcPr>
+            <w:tcW w:w="3117" w:type="dxa"/>
+          </w:tcPr>
+          <w:p>
+            <w:r>
+              <w:t>Are similar inputs given similar explanations?</w:t>
+            </w:r>
+          </w:p>
+        </w:tc>
+        <w:tc>
+          <w:tcPr>
+            <w:tcW w:w="3117" w:type="dxa"/>
+          </w:tcPr>
+          <w:p>
+            <w:r>
+              <w:t>Add small noise, measure explanation change</w:t>
+            </w:r>
+          </w:p>
+        </w:tc>
+      </w:tr>
+      <w:tr>
+        <w:tc>
+          <w:tcPr>
+            <w:tcW w:w="3116" w:type="dxa"/>
+          </w:tcPr>
+          <w:p>
+            <w:r>
+              <w:t>Comprehensibility</w:t>
+            </w:r>
+          </w:p>
+        </w:tc>
+        <w:tc>
+          <w:tcPr>
+            <w:tcW w:w="3117" w:type="dxa"/>
+          </w:tcPr>
+          <w:p>
+            <w:r>
+              <w:t>Can users understand the explanation?</w:t>
+            </w:r>
+          </w:p>
+        </w:tc>
+        <w:tc>
+          <w:tcPr>
+            <w:tcW w:w="3117" w:type="dxa"/>
+          </w:tcPr>
+          <w:p>
+            <w:r>
+              <w:t>User study (future work)</w:t>
+            </w:r>
+          </w:p>
+        </w:tc>
+      </w:tr>
+      <w:tr>
+        <w:tc>
+          <w:tcPr>
+            <w:tcW w:w="3116" w:type="dxa"/>
+          </w:tcPr>
+          <w:p>
+            <w:r>
+              <w:t>Actionability</w:t>
+            </w:r>
+          </w:p>
+        </w:tc>
+        <w:tc>
+          <w:tcPr>
+            <w:tcW w:w="3117" w:type="dxa"/>
+          </w:tcPr>
+          <w:p>
+            <w:r>
+              <w:t>Does explanation help users make decisions?</w:t>
+            </w:r>
+          </w:p>
+        </w:tc>
+        <w:tc>
+          <w:tcPr>
+            <w:tcW w:w="3117" w:type="dxa"/>
+          </w:tcPr>
+          <w:p>
+            <w:r>
+              <w:t>User study (future work)</w:t>
+            </w:r>
+          </w:p>
+        </w:tc>
+      </w:tr>
+    </w:tbl>
+    <w:p/>
+    <w:p/>
+    <w:p/>
+    <w:p>
+      <w:r>
+        <w:t>Adaptive System Metrics</w:t>
+      </w:r>
+    </w:p>
+    <w:tbl>
+      <w:tblPr>
+        <w:tblStyle w:val="TableGrid"/>
+        <w:tblW w:w="0" w:type="auto"/>
+        <w:tblLook w:val="04A0" w:firstRow="1" w:lastRow="0" w:firstColumn="1" w:lastColumn="0" w:noHBand="0" w:noVBand="1"/>
+      </w:tblPr>
+      <w:tblGrid>
+        <w:gridCol w:w="3116"/>
+        <w:gridCol w:w="3117"/>
+        <w:gridCol w:w="3117"/>
+      </w:tblGrid>
+      <w:tr>
+        <w:tc>
+          <w:tcPr>
+            <w:tcW w:w="3116" w:type="dxa"/>
+          </w:tcPr>
+          <w:p>
+            <w:r>
+              <w:t>Metric</w:t>
+            </w:r>
+          </w:p>
+        </w:tc>
+        <w:tc>
+          <w:tcPr>
+            <w:tcW w:w="3117" w:type="dxa"/>
+          </w:tcPr>
+          <w:p>
+            <w:r>
+              <w:t>Description</w:t>
+            </w:r>
+          </w:p>
+        </w:tc>
+        <w:tc>
+          <w:tcPr>
+            <w:tcW w:w="3117" w:type="dxa"/>
+          </w:tcPr>
+          <w:p>
+            <w:r>
+              <w:t>Measurement</w:t>
+            </w:r>
+          </w:p>
+        </w:tc>
+      </w:tr>
+      <w:tr>
+        <w:tc>
+          <w:tcPr>
+            <w:tcW w:w="3116" w:type="dxa"/>
+          </w:tcPr>
+          <w:p>
+            <w:r>
+              <w:t>Switching Accuracy</w:t>
+            </w:r>
+          </w:p>
+        </w:tc>
+        <w:tc>
+          <w:tcPr>
+            <w:tcW w:w="3117" w:type="dxa"/>
+          </w:tcPr>
+          <w:p>
+            <w:r>
+              <w:t>Does system switch at correct threshold?</w:t>
+            </w:r>
+          </w:p>
+        </w:tc>
+        <w:tc>
+          <w:tcPr>
+            <w:tcW w:w="3117" w:type="dxa"/>
+          </w:tcPr>
+          <w:p>
+            <w:r>
+              <w:t>Verify counter logic</w:t>
+            </w:r>
+          </w:p>
+        </w:tc>
+      </w:tr>
+      <w:tr>
+        <w:tc>
+          <w:tcPr>
+            <w:tcW w:w="3116" w:type="dxa"/>
+          </w:tcPr>
+          <w:p>
+            <w:r>
+              <w:t>Mode Distribution</w:t>
+            </w:r>
+          </w:p>
+        </w:tc>
+        <w:tc>
+          <w:tcPr>
+            <w:tcW w:w="3117" w:type="dxa"/>
+          </w:tcPr>
+          <w:p>
+            <w:r>
+              <w:t>Ratio of detailed to simple explanations</w:t>
+            </w:r>
+          </w:p>
+        </w:tc>
+        <w:tc>
+          <w:tcPr>
+            <w:tcW w:w="3117" w:type="dxa"/>
+          </w:tcPr>
+          <w:p>
+            <w:r>
+              <w:t>Track counts</w:t>
+            </w:r>
+          </w:p>
+        </w:tc>
+      </w:tr>
+      <w:tr>
+        <w:tc>
+          <w:tcPr>
+            <w:tcW w:w="3116" w:type="dxa"/>
+          </w:tcPr>
+          <w:p>
+            <w:r>
+              <w:t>Response Time</w:t>
+            </w:r>
+          </w:p>
+        </w:tc>
+        <w:tc>
+          <w:tcPr>
+            <w:tcW w:w="3117" w:type="dxa"/>
+          </w:tcPr>
+          <w:p>
+            <w:r>
+              <w:t>Time to generate explanation</w:t>
+            </w:r>
+          </w:p>
+        </w:tc>
+        <w:tc>
+          <w:tcPr>
+            <w:tcW w:w="3117" w:type="dxa"/>
+          </w:tcPr>
+          <w:p>
+            <w:r>
+              <w:t>Measure in code</w:t>
+            </w:r>
+          </w:p>
+        </w:tc>
+      </w:tr>
+    </w:tbl>
+    <w:p/>
     <w:sectPr>
       <w:pgSz w:w="12240" w:h="15840"/>
       <w:pgMar w:top="1440" w:right="1440" w:bottom="1440" w:left="1440" w:header="720" w:footer="720" w:gutter="0"/>

</xml_diff>